<commit_message>
Finalized for first paper submission. Moved plt.savefig() to before plt.show() (the file wasn't saving properly). Added better print statements for model.evaluate. Added source for ascii code.
</commit_message>
<xml_diff>
--- a/D213 Task 2 PA.docx
+++ b/D213 Task 2 PA.docx
@@ -1772,7 +1772,13 @@
       </w:r>
       <w:r>
         <w:lastRenderedPageBreak/>
-        <w:t>layers. After setting the embedding layer, the spatial dropout reduces overfitting by the LSTM layer. The dropout layer following LSTM provides the same reduction in overfitting. The final dense layer</w:t>
+        <w:t xml:space="preserve">layers. After setting the embedding layer, the spatial dropout reduces overfitting by the LSTM layer. The dropout layer following LSTM provides the same reduction in overfitting. The </w:t>
+      </w:r>
+      <w:r>
+        <w:t xml:space="preserve">      </w:t>
+      </w:r>
+      <w:r>
+        <w:t>final dense layer</w:t>
       </w:r>
       <w:r>
         <w:t xml:space="preserve"> reduces the dimension</w:t>
@@ -1784,7 +1790,13 @@
         <w:t xml:space="preserve"> 1</w:t>
       </w:r>
       <w:r>
-        <w:t xml:space="preserve">. There are 243,256 total parameters, all of which are trainable (meaning there are no non-trainable parameters). </w:t>
+        <w:t xml:space="preserve">. There are </w:t>
+      </w:r>
+      <w:r>
+        <w:t>177,409</w:t>
+      </w:r>
+      <w:r>
+        <w:t xml:space="preserve"> total parameters, all of which are trainable (meaning there are no non-trainable parameters). </w:t>
       </w:r>
     </w:p>
     <w:p>
@@ -1830,548 +1842,980 @@
       <w:r>
         <w:t xml:space="preserve"> because the output of the model needs to be either 1 (positive) or 0 (negative) to match the rating values. The embedding layer and spatial dropout layer both have </w:t>
       </w:r>
-    </w:p>
-    <w:p>
-      <w:pPr>
-        <w:pStyle w:val="NormalWeb"/>
-        <w:shd w:val="clear" w:color="auto" w:fill="FFFFFF"/>
-        <w:spacing w:before="0" w:beforeAutospacing="0" w:after="0" w:afterAutospacing="0"/>
-        <w:ind w:left="720" w:hanging="360"/>
-        <w:rPr>
-          <w:rFonts w:ascii="Lato" w:hAnsi="Lato"/>
-          <w:color w:val="333333"/>
-          <w:sz w:val="21"/>
-          <w:szCs w:val="21"/>
-        </w:rPr>
-      </w:pPr>
-      <w:r>
-        <w:rPr>
-          <w:rFonts w:ascii="Lato" w:hAnsi="Lato"/>
-          <w:color w:val="333333"/>
-          <w:sz w:val="21"/>
-          <w:szCs w:val="21"/>
-        </w:rPr>
-        <w:t> Justify the choice of hyperparameters, including the following elements:</w:t>
-      </w:r>
-    </w:p>
-    <w:p>
-      <w:pPr>
-        <w:pStyle w:val="NormalWeb"/>
-        <w:shd w:val="clear" w:color="auto" w:fill="FFFFFF"/>
-        <w:spacing w:before="0" w:beforeAutospacing="0" w:after="0" w:afterAutospacing="0"/>
-        <w:ind w:left="1008" w:hanging="288"/>
-        <w:rPr>
-          <w:rFonts w:ascii="Lato" w:hAnsi="Lato"/>
-          <w:color w:val="333333"/>
-          <w:sz w:val="21"/>
-          <w:szCs w:val="21"/>
-        </w:rPr>
-      </w:pPr>
-      <w:r>
-        <w:rPr>
-          <w:rFonts w:ascii="Lato" w:hAnsi="Lato"/>
-          <w:color w:val="333333"/>
-          <w:sz w:val="21"/>
-          <w:szCs w:val="21"/>
-        </w:rPr>
-        <w:t>•   activation functions</w:t>
-      </w:r>
-    </w:p>
-    <w:p>
-      <w:pPr>
-        <w:pStyle w:val="NormalWeb"/>
-        <w:shd w:val="clear" w:color="auto" w:fill="FFFFFF"/>
-        <w:spacing w:before="0" w:beforeAutospacing="0" w:after="0" w:afterAutospacing="0"/>
-        <w:ind w:left="1008" w:hanging="288"/>
-        <w:rPr>
-          <w:rFonts w:ascii="Lato" w:hAnsi="Lato"/>
-          <w:color w:val="333333"/>
-          <w:sz w:val="21"/>
-          <w:szCs w:val="21"/>
-        </w:rPr>
-      </w:pPr>
-      <w:r>
-        <w:rPr>
-          <w:rFonts w:ascii="Lato" w:hAnsi="Lato"/>
-          <w:color w:val="333333"/>
-          <w:sz w:val="21"/>
-          <w:szCs w:val="21"/>
-        </w:rPr>
-        <w:t>•   number of nodes per layer</w:t>
-      </w:r>
-    </w:p>
-    <w:p>
-      <w:pPr>
-        <w:pStyle w:val="NormalWeb"/>
-        <w:shd w:val="clear" w:color="auto" w:fill="FFFFFF"/>
-        <w:spacing w:before="0" w:beforeAutospacing="0" w:after="0" w:afterAutospacing="0"/>
-        <w:ind w:left="1008" w:hanging="288"/>
-        <w:rPr>
-          <w:rFonts w:ascii="Lato" w:hAnsi="Lato"/>
-          <w:color w:val="333333"/>
-          <w:sz w:val="21"/>
-          <w:szCs w:val="21"/>
-        </w:rPr>
-      </w:pPr>
-      <w:r>
-        <w:rPr>
-          <w:rFonts w:ascii="Lato" w:hAnsi="Lato"/>
-          <w:color w:val="333333"/>
-          <w:sz w:val="21"/>
-          <w:szCs w:val="21"/>
-        </w:rPr>
-        <w:t>•   loss function</w:t>
-      </w:r>
-    </w:p>
-    <w:p>
-      <w:pPr>
-        <w:pStyle w:val="NormalWeb"/>
-        <w:shd w:val="clear" w:color="auto" w:fill="FFFFFF"/>
-        <w:spacing w:before="0" w:beforeAutospacing="0" w:after="0" w:afterAutospacing="0"/>
-        <w:ind w:left="1008" w:hanging="288"/>
-        <w:rPr>
-          <w:rFonts w:ascii="Lato" w:hAnsi="Lato"/>
-          <w:color w:val="333333"/>
-          <w:sz w:val="21"/>
-          <w:szCs w:val="21"/>
-        </w:rPr>
-      </w:pPr>
-      <w:r>
-        <w:rPr>
-          <w:rFonts w:ascii="Lato" w:hAnsi="Lato"/>
-          <w:color w:val="333333"/>
-          <w:sz w:val="21"/>
-          <w:szCs w:val="21"/>
-        </w:rPr>
-        <w:t>•   optimizer</w:t>
-      </w:r>
-    </w:p>
-    <w:p>
-      <w:pPr>
-        <w:pStyle w:val="NormalWeb"/>
-        <w:shd w:val="clear" w:color="auto" w:fill="FFFFFF"/>
-        <w:spacing w:before="0" w:beforeAutospacing="0" w:after="0" w:afterAutospacing="0"/>
-        <w:ind w:left="1008" w:hanging="288"/>
-        <w:rPr>
-          <w:rFonts w:ascii="Lato" w:hAnsi="Lato"/>
-          <w:color w:val="333333"/>
-          <w:sz w:val="21"/>
-          <w:szCs w:val="21"/>
-        </w:rPr>
-      </w:pPr>
-      <w:r>
-        <w:rPr>
-          <w:rFonts w:ascii="Lato" w:hAnsi="Lato"/>
-          <w:color w:val="333333"/>
-          <w:sz w:val="21"/>
-          <w:szCs w:val="21"/>
-        </w:rPr>
-        <w:t>•   stopping criteria</w:t>
-      </w:r>
-    </w:p>
-    <w:p>
-      <w:pPr>
-        <w:pStyle w:val="NormalWeb"/>
-        <w:shd w:val="clear" w:color="auto" w:fill="FFFFFF"/>
-        <w:spacing w:before="0" w:beforeAutospacing="0" w:after="0" w:afterAutospacing="0"/>
-        <w:ind w:left="1008" w:hanging="288"/>
-        <w:rPr>
-          <w:rFonts w:ascii="Lato" w:hAnsi="Lato"/>
-          <w:color w:val="333333"/>
-          <w:sz w:val="21"/>
-          <w:szCs w:val="21"/>
-        </w:rPr>
-      </w:pPr>
-      <w:r>
-        <w:rPr>
-          <w:rFonts w:ascii="Lato" w:hAnsi="Lato"/>
-          <w:color w:val="333333"/>
-          <w:sz w:val="21"/>
-          <w:szCs w:val="21"/>
-        </w:rPr>
-        <w:t>•   evaluation metric</w:t>
-      </w:r>
-    </w:p>
-    <w:p>
-      <w:pPr>
+      <w:r>
+        <w:t>32 nodes (the same as the embedding length), the LSTM and dropout layers both have 64 nodes, and the final dense layer has one node.</w:t>
+      </w:r>
+      <w:r>
+        <w:t xml:space="preserve"> The number of nodes per layer is experimental, and this configuration returned a </w:t>
+      </w:r>
+      <w:r>
+        <w:t>reliable model.</w:t>
+      </w:r>
+    </w:p>
+    <w:p>
+      <w:r>
+        <w:t xml:space="preserve">The loss function chosen was </w:t>
+      </w:r>
+      <w:r>
+        <w:rPr>
+          <w:i/>
+          <w:iCs/>
+        </w:rPr>
+        <w:t>binary-crossentropy</w:t>
+      </w:r>
+      <w:r>
+        <w:t xml:space="preserve"> which follows the binary output of the model. The optimizer chosen was </w:t>
+      </w:r>
+      <w:r>
+        <w:rPr>
+          <w:i/>
+          <w:iCs/>
+        </w:rPr>
+        <w:t>adam</w:t>
+      </w:r>
+      <w:r>
+        <w:t xml:space="preserve"> as it is one of the fastest optimizers for this type of model. Stopping criteria was set to 3 but was not triggered by the </w:t>
+      </w:r>
+      <w:r>
+        <w:rPr>
+          <w:i/>
+          <w:iCs/>
+        </w:rPr>
+        <w:t>fit</w:t>
+      </w:r>
+      <w:r>
+        <w:t xml:space="preserve"> on the model. The goal was to create an accurate model, so the evaluation metric was set to </w:t>
+      </w:r>
+      <w:r>
+        <w:rPr>
+          <w:i/>
+          <w:iCs/>
+        </w:rPr>
+        <w:t>accuracy.</w:t>
+      </w:r>
+    </w:p>
+    <w:p>
+      <w:pPr>
+        <w:spacing w:line="240" w:lineRule="auto"/>
+        <w:ind w:firstLine="0"/>
+      </w:pPr>
+    </w:p>
+    <w:p>
+      <w:pPr>
+        <w:spacing w:line="240" w:lineRule="auto"/>
+        <w:ind w:firstLine="0"/>
+      </w:pPr>
+    </w:p>
+    <w:p>
+      <w:pPr>
+        <w:pStyle w:val="Heading1"/>
+        <w:ind w:firstLine="0"/>
+      </w:pPr>
+      <w:r>
+        <w:t xml:space="preserve">Part </w:t>
+      </w:r>
+      <w:r>
+        <w:t>IV</w:t>
+      </w:r>
+      <w:r>
+        <w:t xml:space="preserve">: </w:t>
+      </w:r>
+      <w:r>
+        <w:t>Model Evaluation</w:t>
+      </w:r>
+    </w:p>
+    <w:p>
+      <w:pPr>
+        <w:pStyle w:val="Heading2"/>
+        <w:rPr>
+          <w:bCs/>
+        </w:rPr>
+      </w:pPr>
+      <w:r>
+        <w:t>D1</w:t>
+      </w:r>
+      <w:r>
+        <w:t xml:space="preserve">. </w:t>
+      </w:r>
+      <w:r>
+        <w:t>Stopping Criteria</w:t>
+      </w:r>
+    </w:p>
+    <w:p>
+      <w:r>
+        <w:t xml:space="preserve">The </w:t>
+      </w:r>
+      <w:r>
+        <w:t xml:space="preserve">stopping criteria was set using the </w:t>
+      </w:r>
+      <w:r>
+        <w:rPr>
+          <w:i/>
+          <w:iCs/>
+        </w:rPr>
+        <w:t>EarlyStopping</w:t>
+      </w:r>
+      <w:r>
+        <w:t xml:space="preserve"> function from the </w:t>
+      </w:r>
+      <w:r>
+        <w:rPr>
+          <w:i/>
+          <w:iCs/>
+        </w:rPr>
+        <w:t>keras.callbacks</w:t>
+      </w:r>
+      <w:r>
+        <w:t xml:space="preserve"> package with a </w:t>
+      </w:r>
+      <w:r>
+        <w:rPr>
+          <w:i/>
+          <w:iCs/>
+        </w:rPr>
+        <w:t>patience</w:t>
+      </w:r>
+      <w:r>
+        <w:t xml:space="preserve"> of 3. Should the model have repeated an accuracy value three consecutive times, the training epochs would have stopped prior to running the full 20 that was set. </w:t>
+      </w:r>
+    </w:p>
+    <w:p>
+      <w:pPr>
+        <w:ind w:firstLine="0"/>
+        <w:jc w:val="center"/>
+      </w:pPr>
+      <w:r>
+        <w:lastRenderedPageBreak/>
+        <w:drawing>
+          <wp:inline distT="0" distB="0" distL="0" distR="0" wp14:anchorId="24C8C409" wp14:editId="5C995226">
+            <wp:extent cx="5943600" cy="546100"/>
+            <wp:effectExtent l="0" t="0" r="0" b="6350"/>
+            <wp:docPr id="23" name="Picture 23"/>
+            <wp:cNvGraphicFramePr>
+              <a:graphicFrameLocks xmlns:a="http://schemas.openxmlformats.org/drawingml/2006/main" noChangeAspect="1"/>
+            </wp:cNvGraphicFramePr>
+            <a:graphic xmlns:a="http://schemas.openxmlformats.org/drawingml/2006/main">
+              <a:graphicData uri="http://schemas.openxmlformats.org/drawingml/2006/picture">
+                <pic:pic xmlns:pic="http://schemas.openxmlformats.org/drawingml/2006/picture">
+                  <pic:nvPicPr>
+                    <pic:cNvPr id="1" name=""/>
+                    <pic:cNvPicPr/>
+                  </pic:nvPicPr>
+                  <pic:blipFill>
+                    <a:blip r:embed="rId20"/>
+                    <a:stretch>
+                      <a:fillRect/>
+                    </a:stretch>
+                  </pic:blipFill>
+                  <pic:spPr>
+                    <a:xfrm>
+                      <a:off x="0" y="0"/>
+                      <a:ext cx="5943600" cy="546100"/>
+                    </a:xfrm>
+                    <a:prstGeom prst="rect">
+                      <a:avLst/>
+                    </a:prstGeom>
+                  </pic:spPr>
+                </pic:pic>
+              </a:graphicData>
+            </a:graphic>
+          </wp:inline>
+        </w:drawing>
+      </w:r>
+    </w:p>
+    <w:p>
+      <w:pPr>
+        <w:ind w:firstLine="0"/>
+        <w:jc w:val="center"/>
+      </w:pPr>
+      <w:r>
+        <w:drawing>
+          <wp:inline distT="0" distB="0" distL="0" distR="0" wp14:anchorId="1EFB2909" wp14:editId="113C60FF">
+            <wp:extent cx="5943600" cy="241300"/>
+            <wp:effectExtent l="0" t="0" r="0" b="6350"/>
+            <wp:docPr id="22" name="Picture 22"/>
+            <wp:cNvGraphicFramePr>
+              <a:graphicFrameLocks xmlns:a="http://schemas.openxmlformats.org/drawingml/2006/main" noChangeAspect="1"/>
+            </wp:cNvGraphicFramePr>
+            <a:graphic xmlns:a="http://schemas.openxmlformats.org/drawingml/2006/main">
+              <a:graphicData uri="http://schemas.openxmlformats.org/drawingml/2006/picture">
+                <pic:pic xmlns:pic="http://schemas.openxmlformats.org/drawingml/2006/picture">
+                  <pic:nvPicPr>
+                    <pic:cNvPr id="1" name=""/>
+                    <pic:cNvPicPr/>
+                  </pic:nvPicPr>
+                  <pic:blipFill>
+                    <a:blip r:embed="rId21"/>
+                    <a:stretch>
+                      <a:fillRect/>
+                    </a:stretch>
+                  </pic:blipFill>
+                  <pic:spPr>
+                    <a:xfrm>
+                      <a:off x="0" y="0"/>
+                      <a:ext cx="5943600" cy="241300"/>
+                    </a:xfrm>
+                    <a:prstGeom prst="rect">
+                      <a:avLst/>
+                    </a:prstGeom>
+                  </pic:spPr>
+                </pic:pic>
+              </a:graphicData>
+            </a:graphic>
+          </wp:inline>
+        </w:drawing>
+      </w:r>
+    </w:p>
+    <w:p>
+      <w:pPr>
+        <w:ind w:firstLine="0"/>
+        <w:jc w:val="center"/>
+        <w:rPr>
+          <w:i/>
+          <w:iCs/>
+        </w:rPr>
+      </w:pPr>
+      <w:r>
         <w:rPr>
           <w:b/>
           <w:bCs/>
           <w:i/>
           <w:iCs/>
         </w:rPr>
-      </w:pPr>
-    </w:p>
-    <w:p>
-      <w:pPr>
-        <w:ind w:firstLine="0"/>
-      </w:pPr>
-    </w:p>
-    <w:p>
-      <w:pPr>
-        <w:ind w:firstLine="0"/>
-      </w:pPr>
-    </w:p>
-    <w:p>
-      <w:pPr>
-        <w:spacing w:line="240" w:lineRule="auto"/>
-        <w:ind w:firstLine="0"/>
-      </w:pPr>
-    </w:p>
-    <w:p>
-      <w:pPr>
-        <w:pStyle w:val="Heading1"/>
-        <w:ind w:firstLine="0"/>
-      </w:pPr>
-      <w:r>
-        <w:t xml:space="preserve">Part </w:t>
-      </w:r>
-      <w:r>
-        <w:t>IV</w:t>
-      </w:r>
-      <w:r>
-        <w:t xml:space="preserve">: </w:t>
-      </w:r>
-      <w:r>
-        <w:t>Model Evaluation</w:t>
-      </w:r>
+        <w:t>Figure 6:</w:t>
+      </w:r>
+      <w:r>
+        <w:rPr>
+          <w:i/>
+          <w:iCs/>
+        </w:rPr>
+        <w:t xml:space="preserve"> Early Stopping &amp; Model Fit with final Epoch output</w:t>
+      </w:r>
+    </w:p>
+    <w:p>
+      <w:pPr>
+        <w:ind w:firstLine="0"/>
+      </w:pPr>
     </w:p>
     <w:p>
       <w:pPr>
         <w:pStyle w:val="Heading2"/>
-        <w:rPr>
-          <w:bCs/>
-        </w:rPr>
-      </w:pPr>
-      <w:r>
-        <w:t>D1</w:t>
-      </w:r>
-      <w:r>
-        <w:t xml:space="preserve">. </w:t>
-      </w:r>
-      <w:r>
-        <w:t>Stopping Criteria</w:t>
-      </w:r>
-    </w:p>
-    <w:p>
-      <w:pPr>
+      </w:pPr>
+      <w:r>
+        <w:t>D</w:t>
+      </w:r>
+      <w:r>
+        <w:t xml:space="preserve">2. </w:t>
+      </w:r>
+      <w:r>
+        <w:t>Training Process</w:t>
+      </w:r>
+    </w:p>
+    <w:p>
+      <w:r>
+        <w:t>T</w:t>
+      </w:r>
+      <w:r>
+        <w:t>he images below are visualizations for the training process.</w:t>
+      </w:r>
+      <w:r>
+        <w:t xml:space="preserve"> The key metric for the model was accuracy (although a loss graph is also provided).</w:t>
+      </w:r>
+    </w:p>
+    <w:p>
+      <w:pPr>
+        <w:ind w:firstLine="0"/>
+        <w:jc w:val="center"/>
+      </w:pPr>
+      <w:r>
+        <w:rPr>
+          <w:noProof/>
+        </w:rPr>
+        <w:drawing>
+          <wp:inline distT="0" distB="0" distL="0" distR="0" wp14:anchorId="1D702A31" wp14:editId="4AF6ABCA">
+            <wp:extent cx="2926080" cy="2194560"/>
+            <wp:effectExtent l="0" t="0" r="7620" b="0"/>
+            <wp:docPr id="26" name="Picture 26" descr="Chart, line chart&#10;&#10;Description automatically generated"/>
+            <wp:cNvGraphicFramePr>
+              <a:graphicFrameLocks xmlns:a="http://schemas.openxmlformats.org/drawingml/2006/main" noChangeAspect="1"/>
+            </wp:cNvGraphicFramePr>
+            <a:graphic xmlns:a="http://schemas.openxmlformats.org/drawingml/2006/main">
+              <a:graphicData uri="http://schemas.openxmlformats.org/drawingml/2006/picture">
+                <pic:pic xmlns:pic="http://schemas.openxmlformats.org/drawingml/2006/picture">
+                  <pic:nvPicPr>
+                    <pic:cNvPr id="26" name="Picture 26" descr="Chart, line chart&#10;&#10;Description automatically generated"/>
+                    <pic:cNvPicPr/>
+                  </pic:nvPicPr>
+                  <pic:blipFill>
+                    <a:blip r:embed="rId22">
+                      <a:extLst>
+                        <a:ext uri="{28A0092B-C50C-407E-A947-70E740481C1C}">
+                          <a14:useLocalDpi xmlns:a14="http://schemas.microsoft.com/office/drawing/2010/main" val="0"/>
+                        </a:ext>
+                      </a:extLst>
+                    </a:blip>
+                    <a:stretch>
+                      <a:fillRect/>
+                    </a:stretch>
+                  </pic:blipFill>
+                  <pic:spPr>
+                    <a:xfrm>
+                      <a:off x="0" y="0"/>
+                      <a:ext cx="2926080" cy="2194560"/>
+                    </a:xfrm>
+                    <a:prstGeom prst="rect">
+                      <a:avLst/>
+                    </a:prstGeom>
+                  </pic:spPr>
+                </pic:pic>
+              </a:graphicData>
+            </a:graphic>
+          </wp:inline>
+        </w:drawing>
+      </w:r>
+      <w:r>
+        <w:rPr>
+          <w:noProof/>
+        </w:rPr>
+        <w:drawing>
+          <wp:inline distT="0" distB="0" distL="0" distR="0" wp14:anchorId="42D6BAAD" wp14:editId="53244790">
+            <wp:extent cx="2926080" cy="2194560"/>
+            <wp:effectExtent l="0" t="0" r="7620" b="0"/>
+            <wp:docPr id="27" name="Picture 27" descr="Chart, line chart&#10;&#10;Description automatically generated"/>
+            <wp:cNvGraphicFramePr>
+              <a:graphicFrameLocks xmlns:a="http://schemas.openxmlformats.org/drawingml/2006/main" noChangeAspect="1"/>
+            </wp:cNvGraphicFramePr>
+            <a:graphic xmlns:a="http://schemas.openxmlformats.org/drawingml/2006/main">
+              <a:graphicData uri="http://schemas.openxmlformats.org/drawingml/2006/picture">
+                <pic:pic xmlns:pic="http://schemas.openxmlformats.org/drawingml/2006/picture">
+                  <pic:nvPicPr>
+                    <pic:cNvPr id="27" name="Picture 27" descr="Chart, line chart&#10;&#10;Description automatically generated"/>
+                    <pic:cNvPicPr/>
+                  </pic:nvPicPr>
+                  <pic:blipFill>
+                    <a:blip r:embed="rId23">
+                      <a:extLst>
+                        <a:ext uri="{28A0092B-C50C-407E-A947-70E740481C1C}">
+                          <a14:useLocalDpi xmlns:a14="http://schemas.microsoft.com/office/drawing/2010/main" val="0"/>
+                        </a:ext>
+                      </a:extLst>
+                    </a:blip>
+                    <a:stretch>
+                      <a:fillRect/>
+                    </a:stretch>
+                  </pic:blipFill>
+                  <pic:spPr>
+                    <a:xfrm>
+                      <a:off x="0" y="0"/>
+                      <a:ext cx="2926080" cy="2194560"/>
+                    </a:xfrm>
+                    <a:prstGeom prst="rect">
+                      <a:avLst/>
+                    </a:prstGeom>
+                  </pic:spPr>
+                </pic:pic>
+              </a:graphicData>
+            </a:graphic>
+          </wp:inline>
+        </w:drawing>
+      </w:r>
+    </w:p>
+    <w:p>
+      <w:pPr>
+        <w:ind w:firstLine="0"/>
+        <w:jc w:val="center"/>
+        <w:rPr>
+          <w:i/>
+          <w:iCs/>
+        </w:rPr>
+      </w:pPr>
+      <w:r>
         <w:rPr>
           <w:b/>
           <w:bCs/>
           <w:i/>
           <w:iCs/>
-          <w:noProof/>
-        </w:rPr>
-      </w:pPr>
-      <w:r>
-        <w:t xml:space="preserve">The </w:t>
-      </w:r>
-    </w:p>
-    <w:p>
-      <w:pPr>
-        <w:ind w:firstLine="0"/>
-      </w:pPr>
-    </w:p>
-    <w:p>
-      <w:pPr>
-        <w:ind w:firstLine="0"/>
-      </w:pPr>
+        </w:rPr>
+        <w:t xml:space="preserve">Figure 7: </w:t>
+      </w:r>
+      <w:r>
+        <w:rPr>
+          <w:i/>
+          <w:iCs/>
+        </w:rPr>
+        <w:t>Model Accuracy and Loss Plots by Epoch</w:t>
+      </w:r>
     </w:p>
     <w:p>
       <w:pPr>
         <w:pStyle w:val="Heading2"/>
       </w:pPr>
       <w:r>
-        <w:t>D</w:t>
-      </w:r>
-      <w:r>
-        <w:t xml:space="preserve">2. </w:t>
-      </w:r>
-      <w:r>
-        <w:t>Training Process</w:t>
-      </w:r>
-    </w:p>
-    <w:p>
-      <w:r>
-        <w:t xml:space="preserve">The </w:t>
-      </w:r>
-    </w:p>
-    <w:p>
-      <w:pPr>
-        <w:ind w:firstLine="0"/>
-      </w:pPr>
+        <w:t>D3</w:t>
+      </w:r>
+      <w:r>
+        <w:t xml:space="preserve">. </w:t>
+      </w:r>
+      <w:r>
+        <w:t>Fit</w:t>
+      </w:r>
+    </w:p>
+    <w:p>
+      <w:r>
+        <w:t>After 20 epochs, the model has become highly accurate at over 99</w:t>
+      </w:r>
+      <w:r>
+        <w:t xml:space="preserve">.9%.The multiple dropout layers in the model along with splitting the data set into training and testing sets were the steps taken to reduce overfitting the model. </w:t>
+      </w:r>
     </w:p>
     <w:p>
       <w:pPr>
         <w:pStyle w:val="Heading2"/>
       </w:pPr>
+    </w:p>
+    <w:p>
+      <w:pPr>
+        <w:pStyle w:val="Heading2"/>
+      </w:pPr>
+      <w:r>
+        <w:t>D4</w:t>
+      </w:r>
+      <w:r>
+        <w:t>.</w:t>
+      </w:r>
+      <w:r>
+        <w:t xml:space="preserve"> </w:t>
+      </w:r>
+      <w:r>
+        <w:t>Predictive Accuracy</w:t>
+      </w:r>
+    </w:p>
+    <w:p>
+      <w:r>
+        <w:t xml:space="preserve">Evaluating the model returned an accuracy metric of approximately 72%. </w:t>
+      </w:r>
+    </w:p>
+    <w:p>
+      <w:pPr>
+        <w:ind w:firstLine="0"/>
+        <w:jc w:val="center"/>
+      </w:pPr>
       <w:r>
         <w:lastRenderedPageBreak/>
-        <w:t>D3</w:t>
-      </w:r>
-      <w:r>
-        <w:t xml:space="preserve">. </w:t>
-      </w:r>
-      <w:r>
-        <w:t>Fit</w:t>
-      </w:r>
-    </w:p>
-    <w:p>
-      <w:r>
-        <w:t xml:space="preserve">The </w:t>
-      </w:r>
-    </w:p>
-    <w:p>
-      <w:pPr>
-        <w:pStyle w:val="Heading2"/>
-      </w:pPr>
-    </w:p>
-    <w:p>
-      <w:pPr>
-        <w:pStyle w:val="Heading2"/>
-      </w:pPr>
-      <w:r>
-        <w:t>D4</w:t>
-      </w:r>
-      <w:r>
-        <w:t>.</w:t>
-      </w:r>
-      <w:r>
-        <w:t xml:space="preserve"> </w:t>
-      </w:r>
-      <w:r>
-        <w:t>Predictive Accuracy</w:t>
-      </w:r>
-    </w:p>
-    <w:p>
-      <w:r>
-        <w:t>The</w:t>
-      </w:r>
-      <w:r>
-        <w:t>.</w:t>
-      </w:r>
-    </w:p>
-    <w:p>
-      <w:pPr>
-        <w:pStyle w:val="Heading2"/>
-      </w:pPr>
-    </w:p>
-    <w:p>
-      <w:pPr>
-        <w:ind w:firstLine="0"/>
-      </w:pPr>
-    </w:p>
-    <w:p>
-      <w:pPr>
-        <w:pStyle w:val="Heading1"/>
-        <w:ind w:firstLine="0"/>
-      </w:pPr>
-      <w:r>
-        <w:t xml:space="preserve">Part </w:t>
-      </w:r>
-      <w:r>
-        <w:t>V</w:t>
-      </w:r>
-      <w:r>
-        <w:t xml:space="preserve">: </w:t>
-      </w:r>
-      <w:r>
-        <w:t>Summary and Recommendations</w:t>
-      </w:r>
-    </w:p>
-    <w:p>
-      <w:pPr>
-        <w:pStyle w:val="Heading2"/>
-        <w:rPr>
-          <w:bCs/>
-        </w:rPr>
-      </w:pPr>
-      <w:r>
-        <w:t>E</w:t>
-      </w:r>
-      <w:r>
-        <w:t xml:space="preserve">. </w:t>
-      </w:r>
-      <w:r>
-        <w:t>Code</w:t>
-      </w:r>
-    </w:p>
-    <w:p>
-      <w:r>
-        <w:t>please</w:t>
-      </w:r>
-    </w:p>
-    <w:p/>
-    <w:p>
-      <w:pPr>
-        <w:pStyle w:val="Heading2"/>
-        <w:rPr>
-          <w:bCs/>
-        </w:rPr>
-      </w:pPr>
-      <w:r>
-        <w:t>F</w:t>
-      </w:r>
-      <w:r>
-        <w:t xml:space="preserve">. </w:t>
-      </w:r>
-      <w:r>
-        <w:t>Functionality</w:t>
-      </w:r>
-    </w:p>
-    <w:p>
-      <w:r>
-        <w:t>See Figure 10 in section D3.</w:t>
-      </w:r>
-    </w:p>
-    <w:p/>
-    <w:p>
-      <w:pPr>
-        <w:pStyle w:val="Heading2"/>
-        <w:rPr>
-          <w:bCs/>
-        </w:rPr>
-      </w:pPr>
-      <w:r>
-        <w:t>G</w:t>
-      </w:r>
-      <w:r>
-        <w:t xml:space="preserve">. </w:t>
-      </w:r>
-      <w:r>
-        <w:t>Recommendations</w:t>
-      </w:r>
-    </w:p>
-    <w:p>
-      <w:r>
-        <w:t>The</w:t>
-      </w:r>
-    </w:p>
-    <w:p/>
-    <w:p>
-      <w:pPr>
-        <w:pStyle w:val="Heading1"/>
-        <w:ind w:firstLine="0"/>
-      </w:pPr>
-      <w:r>
-        <w:t xml:space="preserve">Part </w:t>
-      </w:r>
-      <w:r>
-        <w:t>VI</w:t>
-      </w:r>
-      <w:r>
-        <w:t xml:space="preserve">: </w:t>
-      </w:r>
-      <w:r>
-        <w:t>Reporting</w:t>
-      </w:r>
-    </w:p>
-    <w:p>
-      <w:pPr>
-        <w:pStyle w:val="Heading2"/>
-        <w:rPr>
-          <w:bCs/>
-        </w:rPr>
-      </w:pPr>
-      <w:r>
-        <w:t>H</w:t>
-      </w:r>
-      <w:r>
-        <w:t xml:space="preserve">. </w:t>
-      </w:r>
-      <w:r>
-        <w:t>Reporting</w:t>
-      </w:r>
-    </w:p>
-    <w:p>
-      <w:r>
-        <w:t>Please see attached</w:t>
-      </w:r>
-      <w:r>
-        <w:t xml:space="preserve"> code output</w:t>
-      </w:r>
-      <w:r>
-        <w:t>.</w:t>
-      </w:r>
-    </w:p>
-    <w:p>
-      <w:pPr>
-        <w:ind w:firstLine="0"/>
+        <w:drawing>
+          <wp:inline distT="0" distB="0" distL="0" distR="0" wp14:anchorId="5C4B896F" wp14:editId="36D08BBE">
+            <wp:extent cx="5943600" cy="916305"/>
+            <wp:effectExtent l="0" t="0" r="0" b="0"/>
+            <wp:docPr id="30" name="Picture 30" descr="Text&#10;&#10;Description automatically generated"/>
+            <wp:cNvGraphicFramePr>
+              <a:graphicFrameLocks xmlns:a="http://schemas.openxmlformats.org/drawingml/2006/main" noChangeAspect="1"/>
+            </wp:cNvGraphicFramePr>
+            <a:graphic xmlns:a="http://schemas.openxmlformats.org/drawingml/2006/main">
+              <a:graphicData uri="http://schemas.openxmlformats.org/drawingml/2006/picture">
+                <pic:pic xmlns:pic="http://schemas.openxmlformats.org/drawingml/2006/picture">
+                  <pic:nvPicPr>
+                    <pic:cNvPr id="30" name="Picture 30" descr="Text&#10;&#10;Description automatically generated"/>
+                    <pic:cNvPicPr/>
+                  </pic:nvPicPr>
+                  <pic:blipFill>
+                    <a:blip r:embed="rId24"/>
+                    <a:stretch>
+                      <a:fillRect/>
+                    </a:stretch>
+                  </pic:blipFill>
+                  <pic:spPr>
+                    <a:xfrm>
+                      <a:off x="0" y="0"/>
+                      <a:ext cx="5943600" cy="916305"/>
+                    </a:xfrm>
+                    <a:prstGeom prst="rect">
+                      <a:avLst/>
+                    </a:prstGeom>
+                  </pic:spPr>
+                </pic:pic>
+              </a:graphicData>
+            </a:graphic>
+          </wp:inline>
+        </w:drawing>
+      </w:r>
+    </w:p>
+    <w:p>
+      <w:pPr>
+        <w:ind w:firstLine="0"/>
+        <w:jc w:val="center"/>
+      </w:pPr>
+      <w:r>
+        <w:drawing>
+          <wp:inline distT="0" distB="0" distL="0" distR="0" wp14:anchorId="6C5FDCB7" wp14:editId="34A3583C">
+            <wp:extent cx="2905530" cy="628738"/>
+            <wp:effectExtent l="0" t="0" r="0" b="0"/>
+            <wp:docPr id="29" name="Picture 29" descr="Text&#10;&#10;Description automatically generated"/>
+            <wp:cNvGraphicFramePr>
+              <a:graphicFrameLocks xmlns:a="http://schemas.openxmlformats.org/drawingml/2006/main" noChangeAspect="1"/>
+            </wp:cNvGraphicFramePr>
+            <a:graphic xmlns:a="http://schemas.openxmlformats.org/drawingml/2006/main">
+              <a:graphicData uri="http://schemas.openxmlformats.org/drawingml/2006/picture">
+                <pic:pic xmlns:pic="http://schemas.openxmlformats.org/drawingml/2006/picture">
+                  <pic:nvPicPr>
+                    <pic:cNvPr id="29" name="Picture 29" descr="Text&#10;&#10;Description automatically generated"/>
+                    <pic:cNvPicPr/>
+                  </pic:nvPicPr>
+                  <pic:blipFill>
+                    <a:blip r:embed="rId25"/>
+                    <a:stretch>
+                      <a:fillRect/>
+                    </a:stretch>
+                  </pic:blipFill>
+                  <pic:spPr>
+                    <a:xfrm>
+                      <a:off x="0" y="0"/>
+                      <a:ext cx="2905530" cy="628738"/>
+                    </a:xfrm>
+                    <a:prstGeom prst="rect">
+                      <a:avLst/>
+                    </a:prstGeom>
+                  </pic:spPr>
+                </pic:pic>
+              </a:graphicData>
+            </a:graphic>
+          </wp:inline>
+        </w:drawing>
+      </w:r>
+    </w:p>
+    <w:p>
+      <w:pPr>
+        <w:jc w:val="center"/>
         <w:rPr>
           <w:b/>
           <w:bCs/>
-        </w:rPr>
-      </w:pPr>
-    </w:p>
-    <w:p>
-      <w:pPr>
-        <w:pStyle w:val="Heading2"/>
-        <w:rPr>
-          <w:bCs/>
-        </w:rPr>
-      </w:pPr>
-      <w:r>
-        <w:t>G</w:t>
-      </w:r>
-      <w:r>
-        <w:t xml:space="preserve">. </w:t>
-      </w:r>
-      <w:r>
-        <w:t>Sources of Third-Party Code</w:t>
-      </w:r>
-    </w:p>
-    <w:p>
-      <w:r>
-        <w:t xml:space="preserve">No </w:t>
-      </w:r>
-      <w:r>
-        <w:t>third-party</w:t>
-      </w:r>
-      <w:r>
-        <w:t xml:space="preserve"> code was used in the execution of this script.</w:t>
-      </w:r>
-    </w:p>
-    <w:p/>
-    <w:p>
-      <w:pPr>
-        <w:pStyle w:val="Heading2"/>
-        <w:rPr>
-          <w:bCs/>
-        </w:rPr>
-      </w:pPr>
-      <w:r>
-        <w:t>H</w:t>
-      </w:r>
-      <w:r>
-        <w:t xml:space="preserve">. </w:t>
-      </w:r>
-      <w:r>
-        <w:t>Sources</w:t>
-      </w:r>
-    </w:p>
-    <w:p>
-      <w:pPr>
-        <w:pStyle w:val="Title"/>
+          <w:i/>
+          <w:iCs/>
+        </w:rPr>
+      </w:pPr>
+      <w:r>
         <w:rPr>
           <w:b/>
           <w:bCs/>
-        </w:rPr>
-      </w:pPr>
-      <w:r>
+          <w:i/>
+          <w:iCs/>
+        </w:rPr>
+        <w:t>Figure 8: Model Evaluation</w:t>
+      </w:r>
+    </w:p>
+    <w:p>
+      <w:pPr>
+        <w:pStyle w:val="Heading2"/>
+      </w:pPr>
+    </w:p>
+    <w:p>
+      <w:pPr>
+        <w:ind w:firstLine="0"/>
+      </w:pPr>
+    </w:p>
+    <w:p>
+      <w:pPr>
+        <w:pStyle w:val="Heading1"/>
+        <w:ind w:firstLine="0"/>
+      </w:pPr>
+      <w:r>
+        <w:t xml:space="preserve">Part </w:t>
+      </w:r>
+      <w:r>
+        <w:t>V</w:t>
+      </w:r>
+      <w:r>
+        <w:t xml:space="preserve">: </w:t>
+      </w:r>
+      <w:r>
+        <w:t>Summary and Recommendations</w:t>
+      </w:r>
+    </w:p>
+    <w:p>
+      <w:pPr>
+        <w:pStyle w:val="Heading2"/>
+        <w:rPr>
+          <w:bCs/>
+        </w:rPr>
+      </w:pPr>
+      <w:r>
+        <w:t>E</w:t>
+      </w:r>
+      <w:r>
+        <w:t xml:space="preserve">. </w:t>
+      </w:r>
+      <w:r>
+        <w:t>Code</w:t>
+      </w:r>
+    </w:p>
+    <w:p>
+      <w:r>
+        <w:t xml:space="preserve">Please find the attached file </w:t>
+      </w:r>
+      <w:r>
+        <w:rPr>
+          <w:i/>
+          <w:iCs/>
+        </w:rPr>
+        <w:t>D213_Task_2_Sentiment_Analysis.py.html</w:t>
+      </w:r>
+    </w:p>
+    <w:p/>
+    <w:p>
+      <w:pPr>
+        <w:pStyle w:val="Heading2"/>
+        <w:rPr>
+          <w:bCs/>
+        </w:rPr>
+      </w:pPr>
+      <w:r>
+        <w:t>F</w:t>
+      </w:r>
+      <w:r>
+        <w:t xml:space="preserve">. </w:t>
+      </w:r>
+      <w:r>
+        <w:t>Functionality</w:t>
+      </w:r>
+    </w:p>
+    <w:p>
+      <w:r>
+        <w:t xml:space="preserve">The </w:t>
+      </w:r>
+      <w:r>
+        <w:rPr>
+          <w:i/>
+          <w:iCs/>
+        </w:rPr>
+        <w:t>Sequential()</w:t>
+      </w:r>
+      <w:r>
+        <w:t xml:space="preserve"> model is a Recurrent Neural Network (RNN)</w:t>
+      </w:r>
+      <w:r>
+        <w:t xml:space="preserve"> which is particularly good at modeling human thinking. </w:t>
+      </w:r>
+      <w:r>
+        <w:t>(Donges, 2022)</w:t>
+      </w:r>
+      <w:r>
+        <w:t xml:space="preserve"> Because this model was analyzing customer reviews, the sequence of words matters – for example, a review saying, “I had a bad experience” and another saying, “My experience was not good” have the same meaning but use a different sentence structure to communicate it. The model cannot simply key off words like “good” or “bad” but must learn the patterns (or sequences) of human writing to determine a sentiment value of “positive” or “negative.” An additional feature of an RNN is that it is able to learn from previously analyzed inputs and apply it to the current input</w:t>
+      </w:r>
+      <w:r>
+        <w:t xml:space="preserve"> – so having seen the pattern of “not good” and “bad” it can more accurately determine the correct output the next time the pattern appears.</w:t>
+      </w:r>
+    </w:p>
+    <w:p/>
+    <w:p>
+      <w:pPr>
+        <w:pStyle w:val="Heading2"/>
+        <w:rPr>
+          <w:bCs/>
+        </w:rPr>
+      </w:pPr>
+      <w:r>
+        <w:t>G</w:t>
+      </w:r>
+      <w:r>
+        <w:t xml:space="preserve">. </w:t>
+      </w:r>
+      <w:r>
+        <w:t>Recommendations</w:t>
+      </w:r>
+    </w:p>
+    <w:p>
+      <w:r>
+        <w:t>The</w:t>
+      </w:r>
+      <w:r>
+        <w:t xml:space="preserve"> model can be used to accurately predict sentiment score (positive or negative) approximately 72% of the time on untrained </w:t>
+      </w:r>
+      <w:r>
+        <w:t>data, and nearly 100% of the time after training. This could be applied to a collected dataset of company reviews (say from Google Reviews) to gain a better understanding of customer engagement and experience with the company.</w:t>
+      </w:r>
+    </w:p>
+    <w:p>
+      <w:pPr>
+        <w:ind w:firstLine="0"/>
+      </w:pPr>
+    </w:p>
+    <w:p>
+      <w:pPr>
+        <w:pStyle w:val="Heading1"/>
+        <w:ind w:firstLine="0"/>
+      </w:pPr>
+      <w:r>
+        <w:t xml:space="preserve">Part </w:t>
+      </w:r>
+      <w:r>
+        <w:t>VI</w:t>
+      </w:r>
+      <w:r>
+        <w:t xml:space="preserve">: </w:t>
+      </w:r>
+      <w:r>
+        <w:t>Reporting</w:t>
+      </w:r>
+    </w:p>
+    <w:p>
+      <w:pPr>
+        <w:pStyle w:val="Heading2"/>
+        <w:rPr>
+          <w:bCs/>
+        </w:rPr>
+      </w:pPr>
+      <w:r>
+        <w:t>H</w:t>
+      </w:r>
+      <w:r>
+        <w:t xml:space="preserve">. </w:t>
+      </w:r>
+      <w:r>
+        <w:t>Reporting</w:t>
+      </w:r>
+    </w:p>
+    <w:p>
+      <w:r>
+        <w:t>I utilized the PyCharm Community Edition IDE to develop my code. The code file i</w:t>
+      </w:r>
+      <w:r>
+        <w:t>s</w:t>
+      </w:r>
+      <w:r>
+        <w:t xml:space="preserve"> named </w:t>
+      </w:r>
+      <w:r>
+        <w:rPr>
+          <w:i/>
+          <w:iCs/>
+        </w:rPr>
+        <w:t>D213_Task_2_Sentiment_Analysis.py.html</w:t>
+      </w:r>
+      <w:r>
+        <w:t xml:space="preserve"> </w:t>
+      </w:r>
+      <w:r>
+        <w:t xml:space="preserve">and the code output is named </w:t>
+      </w:r>
+      <w:r>
+        <w:rPr>
+          <w:i/>
+          <w:iCs/>
+        </w:rPr>
+        <w:t>D213_Task_2_</w:t>
+      </w:r>
+      <w:r>
+        <w:rPr>
+          <w:i/>
+          <w:iCs/>
+        </w:rPr>
+        <w:t>Code_Output.pdf.</w:t>
+      </w:r>
+      <w:r>
+        <w:rPr>
+          <w:i/>
+          <w:iCs/>
+        </w:rPr>
+        <w:t xml:space="preserve"> </w:t>
+      </w:r>
+      <w:r>
+        <w:t>Both are attached to the submission.</w:t>
+      </w:r>
+    </w:p>
+    <w:p>
+      <w:pPr>
+        <w:ind w:firstLine="0"/>
         <w:rPr>
           <w:b/>
           <w:bCs/>
         </w:rPr>
+      </w:pPr>
+    </w:p>
+    <w:p>
+      <w:pPr>
+        <w:pStyle w:val="Heading2"/>
+        <w:rPr>
+          <w:bCs/>
+        </w:rPr>
+      </w:pPr>
+      <w:r>
+        <w:t>G</w:t>
+      </w:r>
+      <w:r>
+        <w:t xml:space="preserve">. </w:t>
+      </w:r>
+      <w:r>
+        <w:t>Sources of Third-Party Code</w:t>
+      </w:r>
+    </w:p>
+    <w:p>
+      <w:pPr>
+        <w:pStyle w:val="NormalWeb"/>
+        <w:ind w:left="567" w:hanging="567"/>
+      </w:pPr>
+      <w:r>
+        <w:t xml:space="preserve">Hadzhiev, B. (n.d.). </w:t>
+      </w:r>
+      <w:r>
+        <w:rPr>
+          <w:i/>
+          <w:iCs/>
+        </w:rPr>
+        <w:t>Remove non-ASCII characters from a string in Python</w:t>
+      </w:r>
+      <w:r>
+        <w:t xml:space="preserve">. bobbyhadz. Retrieved February 14, 2023, from https://bobbyhadz.com/blog/python-remove-non-ascii-characters-from-string </w:t>
+      </w:r>
+    </w:p>
+    <w:p>
+      <w:pPr>
+        <w:pStyle w:val="NormalWeb"/>
+        <w:ind w:left="567" w:hanging="567"/>
+      </w:pPr>
+      <w:r>
+        <w:t xml:space="preserve">Malik, U. (2022, July 21). </w:t>
+      </w:r>
+      <w:r>
+        <w:rPr>
+          <w:i/>
+          <w:iCs/>
+        </w:rPr>
+        <w:t>Python for NLP: Word embeddings for deep learning in Keras</w:t>
+      </w:r>
+      <w:r>
+        <w:t xml:space="preserve">. Stack Abuse. Retrieved February 14, 2023, from https://stackabuse.com/python-for-nlp-word-embeddings-for-deep-learning-in-keras/ </w:t>
+      </w:r>
+    </w:p>
+    <w:p/>
+    <w:p>
+      <w:pPr>
+        <w:pStyle w:val="Heading2"/>
+        <w:rPr>
+          <w:bCs/>
+        </w:rPr>
+      </w:pPr>
+      <w:r>
+        <w:t>H</w:t>
+      </w:r>
+      <w:r>
+        <w:t xml:space="preserve">. </w:t>
+      </w:r>
+      <w:r>
+        <w:t>Sources</w:t>
+      </w:r>
+    </w:p>
+    <w:p>
+      <w:pPr>
+        <w:pStyle w:val="Title"/>
+        <w:rPr>
+          <w:b/>
+          <w:bCs/>
+        </w:rPr>
+      </w:pPr>
+      <w:r>
+        <w:rPr>
+          <w:b/>
+          <w:bCs/>
+        </w:rPr>
         <w:t>References</w:t>
       </w:r>
     </w:p>
-    <w:p/>
+    <w:p>
+      <w:pPr>
+        <w:pStyle w:val="NormalWeb"/>
+        <w:ind w:left="567" w:hanging="567"/>
+      </w:pPr>
+      <w:r>
+        <w:lastRenderedPageBreak/>
+        <w:t xml:space="preserve">Caner. (2020, April 2). </w:t>
+      </w:r>
+      <w:r>
+        <w:rPr>
+          <w:i/>
+          <w:iCs/>
+        </w:rPr>
+        <w:t>Hands-on tensorflow tokenizer for NLP</w:t>
+      </w:r>
+      <w:r>
+        <w:t xml:space="preserve">. Medium. Retrieved February 14, 2023, from https://medium.com/@canerkilinc/hands-on-tensorflow-tokenizer-for-nlp-392c97d5874d </w:t>
+      </w:r>
+    </w:p>
+    <w:p>
+      <w:pPr>
+        <w:pStyle w:val="NormalWeb"/>
+        <w:ind w:left="567" w:hanging="567"/>
+      </w:pPr>
+    </w:p>
+    <w:p>
+      <w:pPr>
+        <w:pStyle w:val="NormalWeb"/>
+        <w:ind w:left="567" w:hanging="567"/>
+      </w:pPr>
+      <w:r>
+        <w:t xml:space="preserve">Donges, N. (2022). </w:t>
+      </w:r>
+      <w:r>
+        <w:rPr>
+          <w:i/>
+          <w:iCs/>
+        </w:rPr>
+        <w:t>A guide to recurrent neural networks: Understanding RNN and LSTM Networks</w:t>
+      </w:r>
+      <w:r>
+        <w:t xml:space="preserve">. Built In. Retrieved February 14, 2023, from https://builtin.com/data-science/recurrent-neural-networks-and-lstm </w:t>
+      </w:r>
+    </w:p>
+    <w:p>
+      <w:pPr>
+        <w:pStyle w:val="NormalWeb"/>
+        <w:ind w:left="567" w:hanging="567"/>
+      </w:pPr>
+      <w:r>
+        <w:t xml:space="preserve">Robinson, S. (2021, April 12). </w:t>
+      </w:r>
+      <w:r>
+        <w:rPr>
+          <w:i/>
+          <w:iCs/>
+        </w:rPr>
+        <w:t>Sentiment analysis: Why it's necessary and how it improves CX: TechTarget</w:t>
+      </w:r>
+      <w:r>
+        <w:t xml:space="preserve">. Customer Experience. Retrieved February 14, 2023, from https://www.techtarget.com/searchcustomerexperience/tip/Sentiment-analysis-Why-its-necessary-and-how-it-improves-CX#:~:text=Sentiment%20analysis%20tools%20are%20essential,use%20it%20to%20improve%20CX.&amp;text=Sentiment%20analysis%20tools%20generate%20insights,experience%20and%20improve%20customer%20service. </w:t>
+      </w:r>
+    </w:p>
+    <w:p>
+      <w:pPr>
+        <w:pStyle w:val="NormalWeb"/>
+        <w:ind w:left="567" w:hanging="567"/>
+      </w:pPr>
+      <w:r>
+        <w:rPr>
+          <w:i/>
+          <w:iCs/>
+        </w:rPr>
+        <w:t>What are recurrent neural networks?</w:t>
+      </w:r>
+      <w:r>
+        <w:t xml:space="preserve"> IBM. (n.d.). Retrieved February 14, 2023, from https://www.ibm.com/topics/recurrent-neural-networks </w:t>
+      </w:r>
+    </w:p>
+    <w:p>
+      <w:pPr>
+        <w:pStyle w:val="NormalWeb"/>
+        <w:ind w:left="567" w:hanging="567"/>
+      </w:pPr>
+    </w:p>
+    <w:p>
+      <w:pPr>
+        <w:ind w:firstLine="0"/>
+      </w:pPr>
+    </w:p>
     <w:p/>
     <w:sectPr>
-      <w:headerReference w:type="even" r:id="rId20"/>
-      <w:headerReference w:type="default" r:id="rId21"/>
-      <w:footerReference w:type="default" r:id="rId22"/>
-      <w:headerReference w:type="first" r:id="rId23"/>
+      <w:headerReference w:type="even" r:id="rId26"/>
+      <w:headerReference w:type="default" r:id="rId27"/>
+      <w:footerReference w:type="default" r:id="rId28"/>
+      <w:headerReference w:type="first" r:id="rId29"/>
       <w:pgSz w:w="12240" w:h="15840"/>
       <w:pgMar w:top="1440" w:right="1440" w:bottom="1440" w:left="1440" w:header="720" w:footer="720" w:gutter="0"/>
       <w:pgNumType w:start="1"/>
@@ -4453,7 +4897,6 @@
   <w:style w:type="character" w:default="1" w:styleId="DefaultParagraphFont">
     <w:name w:val="Default Paragraph Font"/>
     <w:uiPriority w:val="1"/>
-    <w:semiHidden/>
     <w:unhideWhenUsed/>
   </w:style>
   <w:style w:type="table" w:default="1" w:styleId="TableNormal">

</xml_diff>